<commit_message>
a minha tentativa de fazer os policy mas acho que não está totalmente bem precisavamos de ir a professora!
</commit_message>
<xml_diff>
--- a/SegC-grupo51-proj1-relat.docx
+++ b/SegC-grupo51-proj1-relat.docx
@@ -374,14 +374,9 @@
       <w:r>
         <w:t xml:space="preserve">recorre </w:t>
       </w:r>
-      <w:proofErr w:type="gramStart"/>
-      <w:r>
-        <w:t xml:space="preserve">a </w:t>
-      </w:r>
-      <w:r>
-        <w:t xml:space="preserve"> uma</w:t>
-      </w:r>
-      <w:proofErr w:type="gramEnd"/>
+      <w:r>
+        <w:t>a uma</w:t>
+      </w:r>
       <w:r>
         <w:t xml:space="preserve"> linha de comandos </w:t>
       </w:r>
@@ -644,7 +639,15 @@
         <w:t xml:space="preserve">, </w:t>
       </w:r>
       <w:r>
-        <w:t xml:space="preserve">o objecto </w:t>
+        <w:t xml:space="preserve">o </w:t>
+      </w:r>
+      <w:proofErr w:type="spellStart"/>
+      <w:r>
+        <w:t>objecto</w:t>
+      </w:r>
+      <w:proofErr w:type="spellEnd"/>
+      <w:r>
+        <w:t xml:space="preserve"> </w:t>
       </w:r>
       <w:r>
         <w:t>‘</w:t>
@@ -666,15 +669,7 @@
       </w:r>
       <w:proofErr w:type="spellEnd"/>
       <w:r>
-        <w:t xml:space="preserve"> é feito </w:t>
-      </w:r>
-      <w:proofErr w:type="spellStart"/>
-      <w:r>
-        <w:t>pelo</w:t>
-      </w:r>
-      <w:proofErr w:type="spellEnd"/>
-      <w:r>
-        <w:t xml:space="preserve"> </w:t>
+        <w:t xml:space="preserve"> é feito pelo </w:t>
       </w:r>
       <w:r>
         <w:t>‘</w:t>
@@ -790,7 +785,15 @@
         <w:t>’</w:t>
       </w:r>
       <w:r>
-        <w:t xml:space="preserve"> corresponde ao objecto que é enviado pela rede entre o cliente e o servidor, sempre que é enviad</w:t>
+        <w:t xml:space="preserve"> corresponde ao </w:t>
+      </w:r>
+      <w:proofErr w:type="spellStart"/>
+      <w:r>
+        <w:t>objecto</w:t>
+      </w:r>
+      <w:proofErr w:type="spellEnd"/>
+      <w:r>
+        <w:t xml:space="preserve"> que é enviado pela rede entre o cliente e o servidor, sempre que é enviad</w:t>
       </w:r>
       <w:r>
         <w:t>a</w:t>
@@ -978,15 +981,7 @@
         <w:t xml:space="preserve">or </w:t>
       </w:r>
       <w:r>
-        <w:t xml:space="preserve">concretizar as operações requisitadas </w:t>
-      </w:r>
-      <w:proofErr w:type="spellStart"/>
-      <w:r>
-        <w:t>pelo</w:t>
-      </w:r>
-      <w:proofErr w:type="spellEnd"/>
-      <w:r>
-        <w:t xml:space="preserve"> cliente</w:t>
+        <w:t>concretizar as operações requisitadas pelo cliente</w:t>
       </w:r>
       <w:r>
         <w:t xml:space="preserve"> </w:t>
@@ -1124,15 +1119,15 @@
       </w:r>
       <w:proofErr w:type="spellEnd"/>
       <w:r>
-        <w:t xml:space="preserve"> que vem lá dentro, chama a função respectiva implementada </w:t>
-      </w:r>
-      <w:proofErr w:type="spellStart"/>
-      <w:r>
-        <w:t>pelo</w:t>
-      </w:r>
-      <w:proofErr w:type="spellEnd"/>
-      <w:r>
-        <w:t xml:space="preserve"> ‘Manager’</w:t>
+        <w:t xml:space="preserve"> que vem lá dentro, chama a função </w:t>
+      </w:r>
+      <w:proofErr w:type="spellStart"/>
+      <w:r>
+        <w:t>respectiva</w:t>
+      </w:r>
+      <w:proofErr w:type="spellEnd"/>
+      <w:r>
+        <w:t xml:space="preserve"> implementada pelo ‘Manager’</w:t>
       </w:r>
       <w:r>
         <w:t xml:space="preserve">, com base no sucesso ou insucesso dessa operação, o </w:t>
@@ -1162,7 +1157,15 @@
       </w:r>
       <w:proofErr w:type="spellEnd"/>
       <w:r>
-        <w:t xml:space="preserve"> respectivo.</w:t>
+        <w:t xml:space="preserve"> </w:t>
+      </w:r>
+      <w:proofErr w:type="spellStart"/>
+      <w:r>
+        <w:t>respectivo</w:t>
+      </w:r>
+      <w:proofErr w:type="spellEnd"/>
+      <w:r>
+        <w:t>.</w:t>
       </w:r>
     </w:p>
     <w:p/>
@@ -1725,7 +1728,15 @@
       </w:r>
       <w:proofErr w:type="spellEnd"/>
       <w:r>
-        <w:t xml:space="preserve"> para cada parâmetro enviado para o servidor respectivamente, </w:t>
+        <w:t xml:space="preserve"> para cada parâmetro enviado para o servidor </w:t>
+      </w:r>
+      <w:proofErr w:type="spellStart"/>
+      <w:r>
+        <w:t>respectivamente</w:t>
+      </w:r>
+      <w:proofErr w:type="spellEnd"/>
+      <w:r>
+        <w:t xml:space="preserve">, </w:t>
       </w:r>
       <w:proofErr w:type="spellStart"/>
       <w:r>
@@ -1776,15 +1787,7 @@
         <w:t>”</w:t>
       </w:r>
       <w:r>
-        <w:t xml:space="preserve"> retorna um </w:t>
-      </w:r>
-      <w:proofErr w:type="spellStart"/>
-      <w:r>
-        <w:t>vetor</w:t>
-      </w:r>
-      <w:proofErr w:type="spellEnd"/>
-      <w:r>
-        <w:t xml:space="preserve"> de </w:t>
+        <w:t xml:space="preserve"> retorna um vetor de </w:t>
       </w:r>
       <w:proofErr w:type="spellStart"/>
       <w:r>
@@ -5258,42 +5261,86 @@
       <w:r>
         <w:t xml:space="preserve"> </w:t>
       </w:r>
+      <w:r>
+        <w:t>(a primeira linha corresponde à mensagem de resposta quando não há erro).</w:t>
+      </w:r>
+    </w:p>
+    <w:p/>
+    <w:p>
+      <w:pPr>
+        <w:pStyle w:val="Ttulo1"/>
+      </w:pPr>
+      <w:r>
+        <w:t>Segurança</w:t>
+      </w:r>
+    </w:p>
+    <w:p/>
+    <w:p>
+      <w:pPr>
+        <w:jc w:val="both"/>
+      </w:pPr>
+      <w:r>
+        <w:t>Para impedir múltiplos logins no</w:t>
+      </w:r>
+      <w:r>
+        <w:t xml:space="preserve"> servidor</w:t>
+      </w:r>
+      <w:r>
+        <w:t xml:space="preserve"> pelo mesmo utilizador</w:t>
+      </w:r>
+      <w:r>
+        <w:t xml:space="preserve">, foi </w:t>
+      </w:r>
+      <w:r>
+        <w:t>realizado</w:t>
+      </w:r>
+      <w:r>
+        <w:t xml:space="preserve"> </w:t>
+      </w:r>
+      <w:r>
+        <w:t>o seu bloqueio</w:t>
+      </w:r>
+      <w:r>
+        <w:t xml:space="preserve">, ou seja, apenas pode permanecer conectado ao servidor </w:t>
+      </w:r>
+      <w:r>
+        <w:t>um</w:t>
+      </w:r>
+      <w:r>
+        <w:t xml:space="preserve"> </w:t>
+      </w:r>
+      <w:r>
+        <w:t>utilizador para aquele “</w:t>
+      </w:r>
+      <w:proofErr w:type="spellStart"/>
+      <w:r>
+        <w:t>user</w:t>
+      </w:r>
+      <w:proofErr w:type="spellEnd"/>
+      <w:r>
+        <w:t xml:space="preserve"> </w:t>
+      </w:r>
+      <w:proofErr w:type="spellStart"/>
+      <w:r>
+        <w:t>name</w:t>
+      </w:r>
+      <w:proofErr w:type="spellEnd"/>
+      <w:r>
+        <w:t>”</w:t>
+      </w:r>
+      <w:r>
+        <w:t>.</w:t>
+      </w:r>
+    </w:p>
+    <w:p>
+      <w:pPr>
+        <w:rPr>
+          <w:u w:val="single"/>
+        </w:rPr>
+      </w:pPr>
       <w:bookmarkStart w:id="0" w:name="_GoBack"/>
       <w:bookmarkEnd w:id="0"/>
-      <w:r>
-        <w:t>(a primeira linha corresponde à mensagem de resposta quando não há erro).</w:t>
-      </w:r>
-    </w:p>
-    <w:p/>
-    <w:p>
-      <w:pPr>
-        <w:pStyle w:val="Ttulo1"/>
-      </w:pPr>
-      <w:r>
-        <w:t>Segurança</w:t>
-      </w:r>
-    </w:p>
-    <w:p/>
-    <w:p/>
-    <w:p>
-      <w:r>
-        <w:t>Os ficheiros tanto do servidor como do cliente estão “expostos”, ou seja, basta ir à directoria definida no programa, e consultar os ficheiros e mensagens de cada utilizador.</w:t>
-      </w:r>
-    </w:p>
-    <w:p/>
-    <w:p/>
-    <w:p/>
-    <w:p/>
-    <w:p/>
-    <w:p/>
-    <w:p/>
-    <w:p/>
-    <w:p/>
-    <w:p/>
-    <w:p/>
-    <w:p/>
-    <w:p/>
-    <w:p/>
+    </w:p>
     <w:p/>
     <w:p>
       <w:pPr>
@@ -7045,7 +7092,7 @@
 </file>
 
 <file path=customXml/itemProps1.xml><?xml version="1.0" encoding="utf-8"?>
-<ds:datastoreItem xmlns:ds="http://schemas.openxmlformats.org/officeDocument/2006/customXml" ds:itemID="{77654684-A6C1-4085-A268-E395B213B009}">
+<ds:datastoreItem xmlns:ds="http://schemas.openxmlformats.org/officeDocument/2006/customXml" ds:itemID="{84BF9EC9-AB7D-42D8-B82D-E3778300459A}">
   <ds:schemaRefs>
     <ds:schemaRef ds:uri="http://schemas.openxmlformats.org/officeDocument/2006/bibliography"/>
   </ds:schemaRefs>

</xml_diff>

<commit_message>
Update relatorio Falta dizer os objectivos concretizados, acrescentar mais vulnerabilidades de segurança (ver o que é pedido na fase 2) rever codigo mensagens
</commit_message>
<xml_diff>
--- a/SegC-grupo51-proj1-relat.docx
+++ b/SegC-grupo51-proj1-relat.docx
@@ -639,37 +639,37 @@
         <w:t xml:space="preserve">, </w:t>
       </w:r>
       <w:r>
-        <w:t xml:space="preserve">o </w:t>
-      </w:r>
-      <w:proofErr w:type="spellStart"/>
-      <w:r>
-        <w:t>objecto</w:t>
+        <w:t xml:space="preserve">o objecto </w:t>
+      </w:r>
+      <w:r>
+        <w:t>‘</w:t>
+      </w:r>
+      <w:proofErr w:type="spellStart"/>
+      <w:r>
+        <w:t>Client</w:t>
+      </w:r>
+      <w:proofErr w:type="spellEnd"/>
+      <w:r>
+        <w:t>’</w:t>
+      </w:r>
+      <w:r>
+        <w:t xml:space="preserve"> é responsável por comunicar com o servidor, após o utilizador se ter conectado com sucesso é disponibilizado a linha de comandos, o </w:t>
+      </w:r>
+      <w:proofErr w:type="spellStart"/>
+      <w:r>
+        <w:t>parsing</w:t>
+      </w:r>
+      <w:proofErr w:type="spellEnd"/>
+      <w:r>
+        <w:t xml:space="preserve"> é feito </w:t>
+      </w:r>
+      <w:proofErr w:type="spellStart"/>
+      <w:r>
+        <w:t>pelo</w:t>
       </w:r>
       <w:proofErr w:type="spellEnd"/>
       <w:r>
         <w:t xml:space="preserve"> </w:t>
-      </w:r>
-      <w:r>
-        <w:t>‘</w:t>
-      </w:r>
-      <w:proofErr w:type="spellStart"/>
-      <w:r>
-        <w:t>Client</w:t>
-      </w:r>
-      <w:proofErr w:type="spellEnd"/>
-      <w:r>
-        <w:t>’</w:t>
-      </w:r>
-      <w:r>
-        <w:t xml:space="preserve"> é responsável por comunicar com o servidor, após o utilizador se ter conectado com sucesso é disponibilizado a linha de comandos, o </w:t>
-      </w:r>
-      <w:proofErr w:type="spellStart"/>
-      <w:r>
-        <w:t>parsing</w:t>
-      </w:r>
-      <w:proofErr w:type="spellEnd"/>
-      <w:r>
-        <w:t xml:space="preserve"> é feito pelo </w:t>
       </w:r>
       <w:r>
         <w:t>‘</w:t>
@@ -785,15 +785,7 @@
         <w:t>’</w:t>
       </w:r>
       <w:r>
-        <w:t xml:space="preserve"> corresponde ao </w:t>
-      </w:r>
-      <w:proofErr w:type="spellStart"/>
-      <w:r>
-        <w:t>objecto</w:t>
-      </w:r>
-      <w:proofErr w:type="spellEnd"/>
-      <w:r>
-        <w:t xml:space="preserve"> que é enviado pela rede entre o cliente e o servidor, sempre que é enviad</w:t>
+        <w:t xml:space="preserve"> corresponde ao objecto que é enviado pela rede entre o cliente e o servidor, sempre que é enviad</w:t>
       </w:r>
       <w:r>
         <w:t>a</w:t>
@@ -981,7 +973,15 @@
         <w:t xml:space="preserve">or </w:t>
       </w:r>
       <w:r>
-        <w:t>concretizar as operações requisitadas pelo cliente</w:t>
+        <w:t xml:space="preserve">concretizar as operações requisitadas </w:t>
+      </w:r>
+      <w:proofErr w:type="spellStart"/>
+      <w:r>
+        <w:t>pelo</w:t>
+      </w:r>
+      <w:proofErr w:type="spellEnd"/>
+      <w:r>
+        <w:t xml:space="preserve"> cliente</w:t>
       </w:r>
       <w:r>
         <w:t xml:space="preserve"> </w:t>
@@ -1119,15 +1119,15 @@
       </w:r>
       <w:proofErr w:type="spellEnd"/>
       <w:r>
-        <w:t xml:space="preserve"> que vem lá dentro, chama a função </w:t>
-      </w:r>
-      <w:proofErr w:type="spellStart"/>
-      <w:r>
-        <w:t>respectiva</w:t>
-      </w:r>
-      <w:proofErr w:type="spellEnd"/>
-      <w:r>
-        <w:t xml:space="preserve"> implementada pelo ‘Manager’</w:t>
+        <w:t xml:space="preserve"> que vem lá dentro, chama a função respectiva implementada </w:t>
+      </w:r>
+      <w:proofErr w:type="spellStart"/>
+      <w:r>
+        <w:t>pelo</w:t>
+      </w:r>
+      <w:proofErr w:type="spellEnd"/>
+      <w:r>
+        <w:t xml:space="preserve"> ‘Manager’</w:t>
       </w:r>
       <w:r>
         <w:t xml:space="preserve">, com base no sucesso ou insucesso dessa operação, o </w:t>
@@ -1157,15 +1157,7 @@
       </w:r>
       <w:proofErr w:type="spellEnd"/>
       <w:r>
-        <w:t xml:space="preserve"> </w:t>
-      </w:r>
-      <w:proofErr w:type="spellStart"/>
-      <w:r>
-        <w:t>respectivo</w:t>
-      </w:r>
-      <w:proofErr w:type="spellEnd"/>
-      <w:r>
-        <w:t>.</w:t>
+        <w:t xml:space="preserve"> respectivo.</w:t>
       </w:r>
     </w:p>
     <w:p/>
@@ -1728,15 +1720,7 @@
       </w:r>
       <w:proofErr w:type="spellEnd"/>
       <w:r>
-        <w:t xml:space="preserve"> para cada parâmetro enviado para o servidor </w:t>
-      </w:r>
-      <w:proofErr w:type="spellStart"/>
-      <w:r>
-        <w:t>respectivamente</w:t>
-      </w:r>
-      <w:proofErr w:type="spellEnd"/>
-      <w:r>
-        <w:t xml:space="preserve">, </w:t>
+        <w:t xml:space="preserve"> para cada parâmetro enviado para o servidor respectivamente, </w:t>
       </w:r>
       <w:proofErr w:type="spellStart"/>
       <w:r>
@@ -1787,7 +1771,15 @@
         <w:t>”</w:t>
       </w:r>
       <w:r>
-        <w:t xml:space="preserve"> retorna um vetor de </w:t>
+        <w:t xml:space="preserve"> retorna um </w:t>
+      </w:r>
+      <w:proofErr w:type="spellStart"/>
+      <w:r>
+        <w:t>vetor</w:t>
+      </w:r>
+      <w:proofErr w:type="spellEnd"/>
+      <w:r>
+        <w:t xml:space="preserve"> de </w:t>
       </w:r>
       <w:proofErr w:type="spellStart"/>
       <w:r>
@@ -5270,7 +5262,23 @@
       <w:pPr>
         <w:pStyle w:val="Ttulo1"/>
       </w:pPr>
-      <w:r>
+    </w:p>
+    <w:p/>
+    <w:p/>
+    <w:p>
+      <w:pPr>
+        <w:pStyle w:val="Ttulo1"/>
+      </w:pPr>
+    </w:p>
+    <w:p/>
+    <w:p/>
+    <w:p/>
+    <w:p>
+      <w:pPr>
+        <w:pStyle w:val="Ttulo1"/>
+      </w:pPr>
+      <w:r>
+        <w:lastRenderedPageBreak/>
         <w:t>Segurança</w:t>
       </w:r>
     </w:p>
@@ -5334,31 +5342,1799 @@
     </w:p>
     <w:p>
       <w:pPr>
+        <w:jc w:val="both"/>
+      </w:pPr>
+      <w:r>
+        <w:t xml:space="preserve">O </w:t>
+      </w:r>
+      <w:proofErr w:type="spellStart"/>
+      <w:r>
+        <w:t>username</w:t>
+      </w:r>
+      <w:proofErr w:type="spellEnd"/>
+      <w:r>
+        <w:t xml:space="preserve"> e password são enviados </w:t>
+      </w:r>
+      <w:proofErr w:type="spellStart"/>
+      <w:r>
+        <w:t>pela</w:t>
+      </w:r>
+      <w:proofErr w:type="spellEnd"/>
+      <w:r>
+        <w:t xml:space="preserve"> rede como objectos </w:t>
+      </w:r>
+      <w:proofErr w:type="spellStart"/>
+      <w:r>
+        <w:t>S</w:t>
+      </w:r>
+      <w:r>
+        <w:t>tring</w:t>
+      </w:r>
+      <w:proofErr w:type="spellEnd"/>
+      <w:r>
+        <w:t>, isto é muito inseguro, alguém que consiga interceptar os pacotes enviados do cliente para o servidor quando faz login, consegue roubar os dados de acesso da conta.</w:t>
+      </w:r>
+    </w:p>
+    <w:p>
+      <w:pPr>
+        <w:jc w:val="both"/>
+      </w:pPr>
+    </w:p>
+    <w:p>
+      <w:pPr>
+        <w:jc w:val="both"/>
+      </w:pPr>
+    </w:p>
+    <w:p>
+      <w:pPr>
+        <w:jc w:val="both"/>
+      </w:pPr>
+      <w:r>
+        <w:t>APONTAR MAIS INSEGURANÇAS DO NOSSO PROGRAMA</w:t>
+      </w:r>
+    </w:p>
+    <w:p>
+      <w:pPr>
         <w:rPr>
           <w:u w:val="single"/>
         </w:rPr>
       </w:pPr>
+    </w:p>
+    <w:p>
+      <w:pPr>
+        <w:rPr>
+          <w:u w:val="single"/>
+        </w:rPr>
+      </w:pPr>
+    </w:p>
+    <w:p>
+      <w:pPr>
+        <w:rPr>
+          <w:u w:val="single"/>
+        </w:rPr>
+      </w:pPr>
+    </w:p>
+    <w:p>
+      <w:pPr>
+        <w:rPr>
+          <w:u w:val="single"/>
+        </w:rPr>
+      </w:pPr>
+    </w:p>
+    <w:p>
+      <w:pPr>
+        <w:rPr>
+          <w:u w:val="single"/>
+        </w:rPr>
+      </w:pPr>
+    </w:p>
+    <w:p>
+      <w:pPr>
+        <w:rPr>
+          <w:u w:val="single"/>
+        </w:rPr>
+      </w:pPr>
+    </w:p>
+    <w:p>
+      <w:pPr>
+        <w:rPr>
+          <w:u w:val="single"/>
+        </w:rPr>
+      </w:pPr>
+    </w:p>
+    <w:p>
+      <w:pPr>
+        <w:rPr>
+          <w:u w:val="single"/>
+        </w:rPr>
+      </w:pPr>
+    </w:p>
+    <w:p>
+      <w:pPr>
+        <w:rPr>
+          <w:u w:val="single"/>
+        </w:rPr>
+      </w:pPr>
+    </w:p>
+    <w:p>
+      <w:pPr>
+        <w:rPr>
+          <w:u w:val="single"/>
+        </w:rPr>
+      </w:pPr>
+    </w:p>
+    <w:p>
+      <w:pPr>
+        <w:rPr>
+          <w:u w:val="single"/>
+        </w:rPr>
+      </w:pPr>
+    </w:p>
+    <w:p>
+      <w:pPr>
+        <w:rPr>
+          <w:u w:val="single"/>
+        </w:rPr>
+      </w:pPr>
+    </w:p>
+    <w:p>
+      <w:pPr>
+        <w:rPr>
+          <w:u w:val="single"/>
+        </w:rPr>
+      </w:pPr>
+    </w:p>
+    <w:p>
+      <w:pPr>
+        <w:rPr>
+          <w:u w:val="single"/>
+        </w:rPr>
+      </w:pPr>
+    </w:p>
+    <w:p>
+      <w:pPr>
+        <w:rPr>
+          <w:u w:val="single"/>
+        </w:rPr>
+      </w:pPr>
+    </w:p>
+    <w:p>
+      <w:pPr>
+        <w:rPr>
+          <w:u w:val="single"/>
+        </w:rPr>
+      </w:pPr>
+    </w:p>
+    <w:p>
+      <w:pPr>
+        <w:rPr>
+          <w:u w:val="single"/>
+        </w:rPr>
+      </w:pPr>
+    </w:p>
+    <w:p>
+      <w:pPr>
+        <w:rPr>
+          <w:u w:val="single"/>
+        </w:rPr>
+      </w:pPr>
+    </w:p>
+    <w:p>
+      <w:pPr>
+        <w:rPr>
+          <w:u w:val="single"/>
+        </w:rPr>
+      </w:pPr>
+    </w:p>
+    <w:p>
+      <w:pPr>
+        <w:rPr>
+          <w:u w:val="single"/>
+        </w:rPr>
+      </w:pPr>
+    </w:p>
+    <w:p>
       <w:bookmarkStart w:id="0" w:name="_GoBack"/>
       <w:bookmarkEnd w:id="0"/>
     </w:p>
+    <w:p>
+      <w:pPr>
+        <w:pStyle w:val="Ttulo1"/>
+      </w:pPr>
+      <w:r>
+        <w:lastRenderedPageBreak/>
+        <w:t>C</w:t>
+      </w:r>
+      <w:r>
+        <w:t xml:space="preserve">onfiguração da </w:t>
+      </w:r>
+      <w:proofErr w:type="spellStart"/>
+      <w:r>
+        <w:t>sandbox</w:t>
+      </w:r>
+      <w:proofErr w:type="spellEnd"/>
+    </w:p>
     <w:p/>
     <w:p>
       <w:pPr>
-        <w:pStyle w:val="Ttulo1"/>
-      </w:pPr>
-      <w:r>
-        <w:t>C</w:t>
-      </w:r>
-      <w:r>
-        <w:t>onfiguração da sandbox</w:t>
+        <w:pStyle w:val="Subttulo"/>
+        <w:rPr>
+          <w:sz w:val="24"/>
+        </w:rPr>
+      </w:pPr>
+      <w:proofErr w:type="spellStart"/>
+      <w:proofErr w:type="gramStart"/>
+      <w:r>
+        <w:rPr>
+          <w:sz w:val="24"/>
+        </w:rPr>
+        <w:t>server.policy</w:t>
+      </w:r>
+      <w:proofErr w:type="spellEnd"/>
+      <w:proofErr w:type="gramEnd"/>
+      <w:r>
+        <w:rPr>
+          <w:sz w:val="24"/>
+        </w:rPr>
+        <w:t xml:space="preserve"> – Ficheiro de </w:t>
+      </w:r>
+      <w:proofErr w:type="spellStart"/>
+      <w:r>
+        <w:rPr>
+          <w:sz w:val="24"/>
+        </w:rPr>
+        <w:t>policy</w:t>
+      </w:r>
+      <w:proofErr w:type="spellEnd"/>
+      <w:r>
+        <w:rPr>
+          <w:sz w:val="24"/>
+        </w:rPr>
+        <w:t xml:space="preserve"> do servidor</w:t>
+      </w:r>
+    </w:p>
+    <w:p>
+      <w:pPr>
+        <w:pStyle w:val="Textosimples"/>
+        <w:rPr>
+          <w:rFonts w:ascii="Courier New" w:hAnsi="Courier New" w:cs="Courier New"/>
+        </w:rPr>
+      </w:pPr>
+    </w:p>
+    <w:p>
+      <w:pPr>
+        <w:pStyle w:val="Textosimples"/>
+        <w:jc w:val="both"/>
+        <w:rPr>
+          <w:rFonts w:ascii="Courier New" w:hAnsi="Courier New" w:cs="Courier New"/>
+        </w:rPr>
+      </w:pPr>
+      <w:r>
+        <w:rPr>
+          <w:rFonts w:ascii="Courier New" w:hAnsi="Courier New" w:cs="Courier New"/>
+        </w:rPr>
+        <w:t>As seguintes permissões permitem ao programa ler e escrever nas directorias que contêm os utilizadores registados no servidor, e os seus respectivos ficheiros e mensagens</w:t>
+      </w:r>
+    </w:p>
+    <w:p>
+      <w:pPr>
+        <w:pStyle w:val="Textosimples"/>
+        <w:jc w:val="both"/>
+        <w:rPr>
+          <w:rFonts w:ascii="Courier New" w:hAnsi="Courier New" w:cs="Courier New"/>
+        </w:rPr>
+      </w:pPr>
+    </w:p>
+    <w:p>
+      <w:pPr>
+        <w:pStyle w:val="Textosimples"/>
+        <w:rPr>
+          <w:rFonts w:ascii="Courier New" w:hAnsi="Courier New" w:cs="Courier New"/>
+        </w:rPr>
+      </w:pPr>
+      <w:proofErr w:type="spellStart"/>
+      <w:r>
+        <w:rPr>
+          <w:rFonts w:ascii="Courier New" w:hAnsi="Courier New" w:cs="Courier New"/>
+        </w:rPr>
+        <w:t>permission</w:t>
+      </w:r>
+      <w:proofErr w:type="spellEnd"/>
+      <w:r>
+        <w:rPr>
+          <w:rFonts w:ascii="Courier New" w:hAnsi="Courier New" w:cs="Courier New"/>
+        </w:rPr>
+        <w:t xml:space="preserve"> </w:t>
+      </w:r>
+      <w:proofErr w:type="spellStart"/>
+      <w:proofErr w:type="gramStart"/>
+      <w:r>
+        <w:rPr>
+          <w:rFonts w:ascii="Courier New" w:hAnsi="Courier New" w:cs="Courier New"/>
+        </w:rPr>
+        <w:t>java.io.FilePermission</w:t>
+      </w:r>
+      <w:proofErr w:type="spellEnd"/>
+      <w:proofErr w:type="gramEnd"/>
+      <w:r>
+        <w:rPr>
+          <w:rFonts w:ascii="Courier New" w:hAnsi="Courier New" w:cs="Courier New"/>
+        </w:rPr>
+        <w:t xml:space="preserve"> "${</w:t>
+      </w:r>
+      <w:proofErr w:type="spellStart"/>
+      <w:r>
+        <w:rPr>
+          <w:rFonts w:ascii="Courier New" w:hAnsi="Courier New" w:cs="Courier New"/>
+        </w:rPr>
+        <w:t>user.home</w:t>
+      </w:r>
+      <w:proofErr w:type="spellEnd"/>
+      <w:r>
+        <w:rPr>
+          <w:rFonts w:ascii="Courier New" w:hAnsi="Courier New" w:cs="Courier New"/>
+        </w:rPr>
+        <w:t>}/MsgFileG51", "</w:t>
+      </w:r>
+      <w:proofErr w:type="spellStart"/>
+      <w:r>
+        <w:rPr>
+          <w:rFonts w:ascii="Courier New" w:hAnsi="Courier New" w:cs="Courier New"/>
+        </w:rPr>
+        <w:t>read,write</w:t>
+      </w:r>
+      <w:proofErr w:type="spellEnd"/>
+      <w:r>
+        <w:rPr>
+          <w:rFonts w:ascii="Courier New" w:hAnsi="Courier New" w:cs="Courier New"/>
+        </w:rPr>
+        <w:t>";</w:t>
+      </w:r>
+    </w:p>
+    <w:p>
+      <w:pPr>
+        <w:pStyle w:val="Textosimples"/>
+        <w:rPr>
+          <w:rFonts w:ascii="Courier New" w:hAnsi="Courier New" w:cs="Courier New"/>
+        </w:rPr>
+      </w:pPr>
+      <w:proofErr w:type="spellStart"/>
+      <w:r>
+        <w:rPr>
+          <w:rFonts w:ascii="Courier New" w:hAnsi="Courier New" w:cs="Courier New"/>
+        </w:rPr>
+        <w:t>permission</w:t>
+      </w:r>
+      <w:proofErr w:type="spellEnd"/>
+      <w:r>
+        <w:rPr>
+          <w:rFonts w:ascii="Courier New" w:hAnsi="Courier New" w:cs="Courier New"/>
+        </w:rPr>
+        <w:t xml:space="preserve"> </w:t>
+      </w:r>
+      <w:proofErr w:type="spellStart"/>
+      <w:proofErr w:type="gramStart"/>
+      <w:r>
+        <w:rPr>
+          <w:rFonts w:ascii="Courier New" w:hAnsi="Courier New" w:cs="Courier New"/>
+        </w:rPr>
+        <w:t>java.io.FilePermission</w:t>
+      </w:r>
+      <w:proofErr w:type="spellEnd"/>
+      <w:proofErr w:type="gramEnd"/>
+      <w:r>
+        <w:rPr>
+          <w:rFonts w:ascii="Courier New" w:hAnsi="Courier New" w:cs="Courier New"/>
+        </w:rPr>
+        <w:t xml:space="preserve"> "${</w:t>
+      </w:r>
+      <w:proofErr w:type="spellStart"/>
+      <w:r>
+        <w:rPr>
+          <w:rFonts w:ascii="Courier New" w:hAnsi="Courier New" w:cs="Courier New"/>
+        </w:rPr>
+        <w:t>user.home</w:t>
+      </w:r>
+      <w:proofErr w:type="spellEnd"/>
+      <w:r>
+        <w:rPr>
+          <w:rFonts w:ascii="Courier New" w:hAnsi="Courier New" w:cs="Courier New"/>
+        </w:rPr>
+        <w:t>}/MsgFileG51/server", "</w:t>
+      </w:r>
+      <w:proofErr w:type="spellStart"/>
+      <w:r>
+        <w:rPr>
+          <w:rFonts w:ascii="Courier New" w:hAnsi="Courier New" w:cs="Courier New"/>
+        </w:rPr>
+        <w:t>read,write</w:t>
+      </w:r>
+      <w:proofErr w:type="spellEnd"/>
+      <w:r>
+        <w:rPr>
+          <w:rFonts w:ascii="Courier New" w:hAnsi="Courier New" w:cs="Courier New"/>
+        </w:rPr>
+        <w:t>";</w:t>
+      </w:r>
+    </w:p>
+    <w:p>
+      <w:pPr>
+        <w:pStyle w:val="Textosimples"/>
+        <w:rPr>
+          <w:rFonts w:ascii="Courier New" w:hAnsi="Courier New" w:cs="Courier New"/>
+        </w:rPr>
+      </w:pPr>
+    </w:p>
+    <w:p>
+      <w:pPr>
+        <w:pStyle w:val="Textosimples"/>
+        <w:rPr>
+          <w:rFonts w:ascii="Courier New" w:hAnsi="Courier New" w:cs="Courier New"/>
+        </w:rPr>
+      </w:pPr>
+    </w:p>
+    <w:p>
+      <w:pPr>
+        <w:pStyle w:val="Textosimples"/>
+        <w:rPr>
+          <w:rFonts w:ascii="Courier New" w:hAnsi="Courier New" w:cs="Courier New"/>
+        </w:rPr>
+      </w:pPr>
+    </w:p>
+    <w:p>
+      <w:pPr>
+        <w:pStyle w:val="Textosimples"/>
+        <w:jc w:val="both"/>
+        <w:rPr>
+          <w:rFonts w:ascii="Courier New" w:hAnsi="Courier New" w:cs="Courier New"/>
+        </w:rPr>
+      </w:pPr>
+      <w:r>
+        <w:t>Esta permissão também tem o parâmetro de delete,</w:t>
+      </w:r>
+      <w:r>
+        <w:t xml:space="preserve"> </w:t>
+      </w:r>
+      <w:r>
+        <w:t>de forma a que os clientes ao usarem o comando remove, o servidor consiga apagar o respectivo ficheiro</w:t>
+      </w:r>
+    </w:p>
+    <w:p>
+      <w:pPr>
+        <w:pStyle w:val="Textosimples"/>
+        <w:rPr>
+          <w:rFonts w:ascii="Courier New" w:hAnsi="Courier New" w:cs="Courier New"/>
+        </w:rPr>
+      </w:pPr>
+    </w:p>
+    <w:p>
+      <w:pPr>
+        <w:pStyle w:val="Textosimples"/>
+        <w:rPr>
+          <w:rFonts w:ascii="Courier New" w:hAnsi="Courier New" w:cs="Courier New"/>
+        </w:rPr>
+      </w:pPr>
+      <w:proofErr w:type="spellStart"/>
+      <w:r>
+        <w:rPr>
+          <w:rFonts w:ascii="Courier New" w:hAnsi="Courier New" w:cs="Courier New"/>
+        </w:rPr>
+        <w:t>permission</w:t>
+      </w:r>
+      <w:proofErr w:type="spellEnd"/>
+      <w:r>
+        <w:rPr>
+          <w:rFonts w:ascii="Courier New" w:hAnsi="Courier New" w:cs="Courier New"/>
+        </w:rPr>
+        <w:t xml:space="preserve"> </w:t>
+      </w:r>
+      <w:proofErr w:type="spellStart"/>
+      <w:proofErr w:type="gramStart"/>
+      <w:r>
+        <w:rPr>
+          <w:rFonts w:ascii="Courier New" w:hAnsi="Courier New" w:cs="Courier New"/>
+        </w:rPr>
+        <w:t>java.io.FilePermission</w:t>
+      </w:r>
+      <w:proofErr w:type="spellEnd"/>
+      <w:proofErr w:type="gramEnd"/>
+      <w:r>
+        <w:rPr>
+          <w:rFonts w:ascii="Courier New" w:hAnsi="Courier New" w:cs="Courier New"/>
+        </w:rPr>
+        <w:t xml:space="preserve"> "${</w:t>
+      </w:r>
+      <w:proofErr w:type="spellStart"/>
+      <w:r>
+        <w:rPr>
+          <w:rFonts w:ascii="Courier New" w:hAnsi="Courier New" w:cs="Courier New"/>
+        </w:rPr>
+        <w:t>user.home</w:t>
+      </w:r>
+      <w:proofErr w:type="spellEnd"/>
+      <w:r>
+        <w:rPr>
+          <w:rFonts w:ascii="Courier New" w:hAnsi="Courier New" w:cs="Courier New"/>
+        </w:rPr>
+        <w:t>}/MsgFileG51/server/-", "</w:t>
+      </w:r>
+      <w:proofErr w:type="spellStart"/>
+      <w:r>
+        <w:rPr>
+          <w:rFonts w:ascii="Courier New" w:hAnsi="Courier New" w:cs="Courier New"/>
+        </w:rPr>
+        <w:t>read,write,delete</w:t>
+      </w:r>
+      <w:proofErr w:type="spellEnd"/>
+      <w:r>
+        <w:rPr>
+          <w:rFonts w:ascii="Courier New" w:hAnsi="Courier New" w:cs="Courier New"/>
+        </w:rPr>
+        <w:t>";</w:t>
+      </w:r>
+    </w:p>
+    <w:p>
+      <w:pPr>
+        <w:pStyle w:val="Textosimples"/>
+        <w:rPr>
+          <w:rFonts w:ascii="Courier New" w:hAnsi="Courier New" w:cs="Courier New"/>
+        </w:rPr>
+      </w:pPr>
+    </w:p>
+    <w:p>
+      <w:pPr>
+        <w:pStyle w:val="Textosimples"/>
+        <w:rPr>
+          <w:rFonts w:ascii="Courier New" w:hAnsi="Courier New" w:cs="Courier New"/>
+        </w:rPr>
+      </w:pPr>
+    </w:p>
+    <w:p>
+      <w:pPr>
+        <w:pStyle w:val="Textosimples"/>
+        <w:rPr>
+          <w:rFonts w:ascii="Courier New" w:hAnsi="Courier New" w:cs="Courier New"/>
+        </w:rPr>
+      </w:pPr>
+    </w:p>
+    <w:p>
+      <w:pPr>
+        <w:pStyle w:val="Textosimples"/>
+        <w:jc w:val="both"/>
+        <w:rPr>
+          <w:rFonts w:cs="Courier New"/>
+        </w:rPr>
+      </w:pPr>
+      <w:r>
+        <w:rPr>
+          <w:rFonts w:cs="Courier New"/>
+        </w:rPr>
+        <w:t xml:space="preserve">Corresponde ao endereço e porto que o servidor usa para estar à escuta de clientes que se queiram conectar, neste caso escolhemos o porto 23456, e o endereço de </w:t>
+      </w:r>
+      <w:proofErr w:type="spellStart"/>
+      <w:r>
+        <w:rPr>
+          <w:rFonts w:cs="Courier New"/>
+        </w:rPr>
+        <w:t>ip</w:t>
+      </w:r>
+      <w:proofErr w:type="spellEnd"/>
+      <w:r>
+        <w:rPr>
+          <w:rFonts w:cs="Courier New"/>
+        </w:rPr>
+        <w:t xml:space="preserve"> local</w:t>
+      </w:r>
+    </w:p>
+    <w:p>
+      <w:pPr>
+        <w:pStyle w:val="Textosimples"/>
+        <w:rPr>
+          <w:rFonts w:ascii="Courier New" w:hAnsi="Courier New" w:cs="Courier New"/>
+        </w:rPr>
+      </w:pPr>
+    </w:p>
+    <w:p>
+      <w:pPr>
+        <w:pStyle w:val="Textosimples"/>
+        <w:rPr>
+          <w:rFonts w:ascii="Courier New" w:hAnsi="Courier New" w:cs="Courier New"/>
+        </w:rPr>
+      </w:pPr>
+      <w:proofErr w:type="spellStart"/>
+      <w:r>
+        <w:rPr>
+          <w:rFonts w:ascii="Courier New" w:hAnsi="Courier New" w:cs="Courier New"/>
+        </w:rPr>
+        <w:t>permission</w:t>
+      </w:r>
+      <w:proofErr w:type="spellEnd"/>
+      <w:r>
+        <w:rPr>
+          <w:rFonts w:ascii="Courier New" w:hAnsi="Courier New" w:cs="Courier New"/>
+        </w:rPr>
+        <w:t xml:space="preserve"> </w:t>
+      </w:r>
+      <w:proofErr w:type="spellStart"/>
+      <w:proofErr w:type="gramStart"/>
+      <w:r>
+        <w:rPr>
+          <w:rFonts w:ascii="Courier New" w:hAnsi="Courier New" w:cs="Courier New"/>
+        </w:rPr>
+        <w:t>java.net.SocketPermission</w:t>
+      </w:r>
+      <w:proofErr w:type="spellEnd"/>
+      <w:proofErr w:type="gramEnd"/>
+      <w:r>
+        <w:rPr>
+          <w:rFonts w:ascii="Courier New" w:hAnsi="Courier New" w:cs="Courier New"/>
+        </w:rPr>
+        <w:t xml:space="preserve"> "127.0.0.1:23456", "</w:t>
+      </w:r>
+      <w:proofErr w:type="spellStart"/>
+      <w:r>
+        <w:rPr>
+          <w:rFonts w:ascii="Courier New" w:hAnsi="Courier New" w:cs="Courier New"/>
+        </w:rPr>
+        <w:t>listen,resolve</w:t>
+      </w:r>
+      <w:proofErr w:type="spellEnd"/>
+      <w:r>
+        <w:rPr>
+          <w:rFonts w:ascii="Courier New" w:hAnsi="Courier New" w:cs="Courier New"/>
+        </w:rPr>
+        <w:t>";</w:t>
+      </w:r>
+    </w:p>
+    <w:p>
+      <w:pPr>
+        <w:pStyle w:val="Textosimples"/>
+        <w:rPr>
+          <w:rFonts w:ascii="Courier New" w:hAnsi="Courier New" w:cs="Courier New"/>
+        </w:rPr>
+      </w:pPr>
+    </w:p>
+    <w:p>
+      <w:pPr>
+        <w:pStyle w:val="Textosimples"/>
+        <w:rPr>
+          <w:rFonts w:ascii="Courier New" w:hAnsi="Courier New" w:cs="Courier New"/>
+        </w:rPr>
+      </w:pPr>
+    </w:p>
+    <w:p>
+      <w:pPr>
+        <w:pStyle w:val="Textosimples"/>
+        <w:rPr>
+          <w:rFonts w:ascii="Courier New" w:hAnsi="Courier New" w:cs="Courier New"/>
+        </w:rPr>
+      </w:pPr>
+    </w:p>
+    <w:p>
+      <w:pPr>
+        <w:pStyle w:val="Textosimples"/>
+        <w:jc w:val="both"/>
+        <w:rPr>
+          <w:rFonts w:cs="Courier New"/>
+        </w:rPr>
+      </w:pPr>
+      <w:r>
+        <w:rPr>
+          <w:rFonts w:cs="Courier New"/>
+        </w:rPr>
+        <w:t xml:space="preserve">Corresponde à permissão para aceitar uma </w:t>
+      </w:r>
+      <w:proofErr w:type="spellStart"/>
+      <w:r>
+        <w:rPr>
+          <w:rFonts w:cs="Courier New"/>
+        </w:rPr>
+        <w:t>conecção</w:t>
+      </w:r>
+      <w:proofErr w:type="spellEnd"/>
+      <w:r>
+        <w:rPr>
+          <w:rFonts w:cs="Courier New"/>
+        </w:rPr>
+        <w:t xml:space="preserve"> de clientes, tal como na permissão anterior, usa o endereço de </w:t>
+      </w:r>
+      <w:proofErr w:type="spellStart"/>
+      <w:r>
+        <w:rPr>
+          <w:rFonts w:cs="Courier New"/>
+        </w:rPr>
+        <w:t>ip</w:t>
+      </w:r>
+      <w:proofErr w:type="spellEnd"/>
+      <w:r>
+        <w:rPr>
+          <w:rFonts w:cs="Courier New"/>
+        </w:rPr>
+        <w:t xml:space="preserve"> local, e usa todas as portas a partir da 1024, corresponde as portas de aceitação de </w:t>
+      </w:r>
+      <w:proofErr w:type="spellStart"/>
+      <w:r>
+        <w:rPr>
+          <w:rFonts w:cs="Courier New"/>
+        </w:rPr>
+        <w:t>conecção</w:t>
+      </w:r>
+      <w:proofErr w:type="spellEnd"/>
+    </w:p>
+    <w:p>
+      <w:pPr>
+        <w:pStyle w:val="Textosimples"/>
+        <w:rPr>
+          <w:rFonts w:ascii="Courier New" w:hAnsi="Courier New" w:cs="Courier New"/>
+        </w:rPr>
+      </w:pPr>
+      <w:proofErr w:type="spellStart"/>
+      <w:r>
+        <w:rPr>
+          <w:rFonts w:ascii="Courier New" w:hAnsi="Courier New" w:cs="Courier New"/>
+        </w:rPr>
+        <w:t>permission</w:t>
+      </w:r>
+      <w:proofErr w:type="spellEnd"/>
+      <w:r>
+        <w:rPr>
+          <w:rFonts w:ascii="Courier New" w:hAnsi="Courier New" w:cs="Courier New"/>
+        </w:rPr>
+        <w:t xml:space="preserve"> </w:t>
+      </w:r>
+      <w:proofErr w:type="spellStart"/>
+      <w:proofErr w:type="gramStart"/>
+      <w:r>
+        <w:rPr>
+          <w:rFonts w:ascii="Courier New" w:hAnsi="Courier New" w:cs="Courier New"/>
+        </w:rPr>
+        <w:t>java.net.SocketPermission</w:t>
+      </w:r>
+      <w:proofErr w:type="spellEnd"/>
+      <w:proofErr w:type="gramEnd"/>
+      <w:r>
+        <w:rPr>
+          <w:rFonts w:ascii="Courier New" w:hAnsi="Courier New" w:cs="Courier New"/>
+        </w:rPr>
+        <w:t xml:space="preserve"> "127.0.0.1:1024-", "</w:t>
+      </w:r>
+      <w:proofErr w:type="spellStart"/>
+      <w:r>
+        <w:rPr>
+          <w:rFonts w:ascii="Courier New" w:hAnsi="Courier New" w:cs="Courier New"/>
+        </w:rPr>
+        <w:t>accept,resolve</w:t>
+      </w:r>
+      <w:proofErr w:type="spellEnd"/>
+      <w:r>
+        <w:rPr>
+          <w:rFonts w:ascii="Courier New" w:hAnsi="Courier New" w:cs="Courier New"/>
+        </w:rPr>
+        <w:t>";</w:t>
+      </w:r>
+    </w:p>
+    <w:p>
+      <w:pPr>
+        <w:pStyle w:val="Textosimples"/>
+        <w:rPr>
+          <w:rFonts w:ascii="Courier New" w:hAnsi="Courier New" w:cs="Courier New"/>
+        </w:rPr>
+      </w:pPr>
+      <w:r>
+        <w:rPr>
+          <w:rFonts w:ascii="Courier New" w:hAnsi="Courier New" w:cs="Courier New"/>
+        </w:rPr>
+        <w:t xml:space="preserve">  </w:t>
+      </w:r>
+      <w:r>
+        <w:rPr>
+          <w:rFonts w:ascii="Courier New" w:hAnsi="Courier New" w:cs="Courier New"/>
+        </w:rPr>
+        <w:tab/>
+      </w:r>
+    </w:p>
+    <w:p>
+      <w:pPr>
+        <w:pStyle w:val="Textosimples"/>
+        <w:rPr>
+          <w:rFonts w:ascii="Courier New" w:hAnsi="Courier New" w:cs="Courier New"/>
+        </w:rPr>
+      </w:pPr>
+    </w:p>
+    <w:p>
+      <w:pPr>
+        <w:pStyle w:val="Textosimples"/>
+        <w:rPr>
+          <w:rFonts w:ascii="Courier New" w:hAnsi="Courier New" w:cs="Courier New"/>
+        </w:rPr>
+      </w:pPr>
+    </w:p>
+    <w:p>
+      <w:pPr>
+        <w:pStyle w:val="Textosimples"/>
+        <w:jc w:val="both"/>
+      </w:pPr>
+      <w:r>
+        <w:t xml:space="preserve">Como se pretende que o programa de servidor funcione em todos os sistemas operativos que suportem JVM, foram utilizadas propriedades do java para obter a </w:t>
+      </w:r>
+      <w:proofErr w:type="spellStart"/>
+      <w:r>
+        <w:t>home</w:t>
+      </w:r>
+      <w:proofErr w:type="spellEnd"/>
+      <w:r>
+        <w:t xml:space="preserve"> </w:t>
+      </w:r>
+      <w:proofErr w:type="spellStart"/>
+      <w:r>
+        <w:t>directory</w:t>
+      </w:r>
+      <w:proofErr w:type="spellEnd"/>
+      <w:r>
+        <w:t xml:space="preserve"> e o </w:t>
+      </w:r>
+      <w:proofErr w:type="spellStart"/>
+      <w:r>
+        <w:t>line</w:t>
+      </w:r>
+      <w:proofErr w:type="spellEnd"/>
+      <w:r>
+        <w:t xml:space="preserve"> </w:t>
+      </w:r>
+      <w:proofErr w:type="spellStart"/>
+      <w:r>
+        <w:t>separator</w:t>
+      </w:r>
+      <w:proofErr w:type="spellEnd"/>
+      <w:r>
+        <w:t xml:space="preserve">, se isto não fosse utilizado, e fosse </w:t>
+      </w:r>
+      <w:proofErr w:type="spellStart"/>
+      <w:r>
+        <w:t>hardcoded</w:t>
+      </w:r>
+      <w:proofErr w:type="spellEnd"/>
+      <w:r>
+        <w:t>, poderia ocorrer que em certos sistemas operativos, não fosse possível criar os directórios essências ao bom funcionamento do programa</w:t>
+      </w:r>
+    </w:p>
+    <w:p>
+      <w:pPr>
+        <w:pStyle w:val="Textosimples"/>
+        <w:rPr>
+          <w:rFonts w:ascii="Courier New" w:hAnsi="Courier New" w:cs="Courier New"/>
+        </w:rPr>
+      </w:pPr>
+      <w:proofErr w:type="spellStart"/>
+      <w:r>
+        <w:rPr>
+          <w:rFonts w:ascii="Courier New" w:hAnsi="Courier New" w:cs="Courier New"/>
+        </w:rPr>
+        <w:t>permission</w:t>
+      </w:r>
+      <w:proofErr w:type="spellEnd"/>
+      <w:r>
+        <w:rPr>
+          <w:rFonts w:ascii="Courier New" w:hAnsi="Courier New" w:cs="Courier New"/>
+        </w:rPr>
+        <w:t xml:space="preserve"> </w:t>
+      </w:r>
+      <w:proofErr w:type="spellStart"/>
+      <w:proofErr w:type="gramStart"/>
+      <w:r>
+        <w:rPr>
+          <w:rFonts w:ascii="Courier New" w:hAnsi="Courier New" w:cs="Courier New"/>
+        </w:rPr>
+        <w:t>java.util</w:t>
+      </w:r>
+      <w:proofErr w:type="gramEnd"/>
+      <w:r>
+        <w:rPr>
+          <w:rFonts w:ascii="Courier New" w:hAnsi="Courier New" w:cs="Courier New"/>
+        </w:rPr>
+        <w:t>.PropertyPermission</w:t>
+      </w:r>
+      <w:proofErr w:type="spellEnd"/>
+      <w:r>
+        <w:rPr>
+          <w:rFonts w:ascii="Courier New" w:hAnsi="Courier New" w:cs="Courier New"/>
+        </w:rPr>
+        <w:t xml:space="preserve"> "</w:t>
+      </w:r>
+      <w:proofErr w:type="spellStart"/>
+      <w:r>
+        <w:rPr>
+          <w:rFonts w:ascii="Courier New" w:hAnsi="Courier New" w:cs="Courier New"/>
+        </w:rPr>
+        <w:t>user.home</w:t>
+      </w:r>
+      <w:proofErr w:type="spellEnd"/>
+      <w:r>
+        <w:rPr>
+          <w:rFonts w:ascii="Courier New" w:hAnsi="Courier New" w:cs="Courier New"/>
+        </w:rPr>
+        <w:t>", "</w:t>
+      </w:r>
+      <w:proofErr w:type="spellStart"/>
+      <w:r>
+        <w:rPr>
+          <w:rFonts w:ascii="Courier New" w:hAnsi="Courier New" w:cs="Courier New"/>
+        </w:rPr>
+        <w:t>read</w:t>
+      </w:r>
+      <w:proofErr w:type="spellEnd"/>
+      <w:r>
+        <w:rPr>
+          <w:rFonts w:ascii="Courier New" w:hAnsi="Courier New" w:cs="Courier New"/>
+        </w:rPr>
+        <w:t>";</w:t>
+      </w:r>
+    </w:p>
+    <w:p>
+      <w:pPr>
+        <w:pStyle w:val="Textosimples"/>
+        <w:rPr>
+          <w:rFonts w:ascii="Courier New" w:hAnsi="Courier New" w:cs="Courier New"/>
+        </w:rPr>
+      </w:pPr>
+      <w:proofErr w:type="spellStart"/>
+      <w:r>
+        <w:rPr>
+          <w:rFonts w:ascii="Courier New" w:hAnsi="Courier New" w:cs="Courier New"/>
+        </w:rPr>
+        <w:t>permission</w:t>
+      </w:r>
+      <w:proofErr w:type="spellEnd"/>
+      <w:r>
+        <w:rPr>
+          <w:rFonts w:ascii="Courier New" w:hAnsi="Courier New" w:cs="Courier New"/>
+        </w:rPr>
+        <w:t xml:space="preserve"> </w:t>
+      </w:r>
+      <w:proofErr w:type="spellStart"/>
+      <w:proofErr w:type="gramStart"/>
+      <w:r>
+        <w:rPr>
+          <w:rFonts w:ascii="Courier New" w:hAnsi="Courier New" w:cs="Courier New"/>
+        </w:rPr>
+        <w:t>java.util</w:t>
+      </w:r>
+      <w:proofErr w:type="gramEnd"/>
+      <w:r>
+        <w:rPr>
+          <w:rFonts w:ascii="Courier New" w:hAnsi="Courier New" w:cs="Courier New"/>
+        </w:rPr>
+        <w:t>.PropertyPermission</w:t>
+      </w:r>
+      <w:proofErr w:type="spellEnd"/>
+      <w:r>
+        <w:rPr>
+          <w:rFonts w:ascii="Courier New" w:hAnsi="Courier New" w:cs="Courier New"/>
+        </w:rPr>
+        <w:t xml:space="preserve"> "</w:t>
+      </w:r>
+      <w:proofErr w:type="spellStart"/>
+      <w:r>
+        <w:rPr>
+          <w:rFonts w:ascii="Courier New" w:hAnsi="Courier New" w:cs="Courier New"/>
+        </w:rPr>
+        <w:t>line.separator</w:t>
+      </w:r>
+      <w:proofErr w:type="spellEnd"/>
+      <w:r>
+        <w:rPr>
+          <w:rFonts w:ascii="Courier New" w:hAnsi="Courier New" w:cs="Courier New"/>
+        </w:rPr>
+        <w:t>", "</w:t>
+      </w:r>
+      <w:proofErr w:type="spellStart"/>
+      <w:r>
+        <w:rPr>
+          <w:rFonts w:ascii="Courier New" w:hAnsi="Courier New" w:cs="Courier New"/>
+        </w:rPr>
+        <w:t>read</w:t>
+      </w:r>
+      <w:proofErr w:type="spellEnd"/>
+      <w:r>
+        <w:rPr>
+          <w:rFonts w:ascii="Courier New" w:hAnsi="Courier New" w:cs="Courier New"/>
+        </w:rPr>
+        <w:t>";</w:t>
       </w:r>
     </w:p>
     <w:p/>
-    <w:p>
-      <w:pPr>
-        <w:ind w:left="360"/>
-      </w:pPr>
-    </w:p>
+    <w:p/>
+    <w:p/>
+    <w:p>
+      <w:pPr>
+        <w:pStyle w:val="Subttulo"/>
+        <w:rPr>
+          <w:sz w:val="24"/>
+        </w:rPr>
+      </w:pPr>
+      <w:proofErr w:type="spellStart"/>
+      <w:proofErr w:type="gramStart"/>
+      <w:r>
+        <w:rPr>
+          <w:sz w:val="24"/>
+        </w:rPr>
+        <w:lastRenderedPageBreak/>
+        <w:t>client.policy</w:t>
+      </w:r>
+      <w:proofErr w:type="spellEnd"/>
+      <w:proofErr w:type="gramEnd"/>
+      <w:r>
+        <w:rPr>
+          <w:sz w:val="24"/>
+        </w:rPr>
+        <w:t xml:space="preserve"> – Ficheiro de </w:t>
+      </w:r>
+      <w:proofErr w:type="spellStart"/>
+      <w:r>
+        <w:rPr>
+          <w:sz w:val="24"/>
+        </w:rPr>
+        <w:t>policy</w:t>
+      </w:r>
+      <w:proofErr w:type="spellEnd"/>
+      <w:r>
+        <w:rPr>
+          <w:sz w:val="24"/>
+        </w:rPr>
+        <w:t xml:space="preserve"> do cliente</w:t>
+      </w:r>
+    </w:p>
+    <w:p/>
+    <w:p>
+      <w:pPr>
+        <w:pStyle w:val="Textosimples"/>
+        <w:jc w:val="both"/>
+        <w:rPr>
+          <w:rFonts w:ascii="Courier New" w:hAnsi="Courier New" w:cs="Courier New"/>
+        </w:rPr>
+      </w:pPr>
+      <w:r>
+        <w:rPr>
+          <w:rFonts w:ascii="Courier New" w:hAnsi="Courier New" w:cs="Courier New"/>
+        </w:rPr>
+        <w:t xml:space="preserve">As seguintes permissões permitem ao programa ler e escrever nas directorias que contêm os </w:t>
+      </w:r>
+      <w:r>
+        <w:rPr>
+          <w:rFonts w:ascii="Courier New" w:hAnsi="Courier New" w:cs="Courier New"/>
+        </w:rPr>
+        <w:t>downloads efectuados do servidor e mensagens que foram colectadas</w:t>
+      </w:r>
+    </w:p>
+    <w:p>
+      <w:pPr>
+        <w:pStyle w:val="Textosimples"/>
+        <w:jc w:val="both"/>
+        <w:rPr>
+          <w:rFonts w:ascii="Courier New" w:hAnsi="Courier New" w:cs="Courier New"/>
+        </w:rPr>
+      </w:pPr>
+    </w:p>
+    <w:p>
+      <w:pPr>
+        <w:pStyle w:val="Textosimples"/>
+        <w:rPr>
+          <w:rFonts w:ascii="Courier New" w:hAnsi="Courier New" w:cs="Courier New"/>
+        </w:rPr>
+      </w:pPr>
+      <w:proofErr w:type="spellStart"/>
+      <w:r>
+        <w:rPr>
+          <w:rFonts w:ascii="Courier New" w:hAnsi="Courier New" w:cs="Courier New"/>
+        </w:rPr>
+        <w:t>permission</w:t>
+      </w:r>
+      <w:proofErr w:type="spellEnd"/>
+      <w:r>
+        <w:rPr>
+          <w:rFonts w:ascii="Courier New" w:hAnsi="Courier New" w:cs="Courier New"/>
+        </w:rPr>
+        <w:t xml:space="preserve"> </w:t>
+      </w:r>
+      <w:proofErr w:type="spellStart"/>
+      <w:proofErr w:type="gramStart"/>
+      <w:r>
+        <w:rPr>
+          <w:rFonts w:ascii="Courier New" w:hAnsi="Courier New" w:cs="Courier New"/>
+        </w:rPr>
+        <w:t>java.io.FilePermission</w:t>
+      </w:r>
+      <w:proofErr w:type="spellEnd"/>
+      <w:proofErr w:type="gramEnd"/>
+      <w:r>
+        <w:rPr>
+          <w:rFonts w:ascii="Courier New" w:hAnsi="Courier New" w:cs="Courier New"/>
+        </w:rPr>
+        <w:t xml:space="preserve"> "${</w:t>
+      </w:r>
+      <w:proofErr w:type="spellStart"/>
+      <w:r>
+        <w:rPr>
+          <w:rFonts w:ascii="Courier New" w:hAnsi="Courier New" w:cs="Courier New"/>
+        </w:rPr>
+        <w:t>user.home</w:t>
+      </w:r>
+      <w:proofErr w:type="spellEnd"/>
+      <w:r>
+        <w:rPr>
+          <w:rFonts w:ascii="Courier New" w:hAnsi="Courier New" w:cs="Courier New"/>
+        </w:rPr>
+        <w:t>}/MsgFileG51", "</w:t>
+      </w:r>
+      <w:proofErr w:type="spellStart"/>
+      <w:r>
+        <w:rPr>
+          <w:rFonts w:ascii="Courier New" w:hAnsi="Courier New" w:cs="Courier New"/>
+        </w:rPr>
+        <w:t>read,write</w:t>
+      </w:r>
+      <w:proofErr w:type="spellEnd"/>
+      <w:r>
+        <w:rPr>
+          <w:rFonts w:ascii="Courier New" w:hAnsi="Courier New" w:cs="Courier New"/>
+        </w:rPr>
+        <w:t>";</w:t>
+      </w:r>
+    </w:p>
+    <w:p>
+      <w:pPr>
+        <w:pStyle w:val="Textosimples"/>
+        <w:rPr>
+          <w:rFonts w:ascii="Courier New" w:hAnsi="Courier New" w:cs="Courier New"/>
+        </w:rPr>
+      </w:pPr>
+      <w:proofErr w:type="spellStart"/>
+      <w:r>
+        <w:rPr>
+          <w:rFonts w:ascii="Courier New" w:hAnsi="Courier New" w:cs="Courier New"/>
+        </w:rPr>
+        <w:t>permission</w:t>
+      </w:r>
+      <w:proofErr w:type="spellEnd"/>
+      <w:r>
+        <w:rPr>
+          <w:rFonts w:ascii="Courier New" w:hAnsi="Courier New" w:cs="Courier New"/>
+        </w:rPr>
+        <w:t xml:space="preserve"> </w:t>
+      </w:r>
+      <w:proofErr w:type="spellStart"/>
+      <w:proofErr w:type="gramStart"/>
+      <w:r>
+        <w:rPr>
+          <w:rFonts w:ascii="Courier New" w:hAnsi="Courier New" w:cs="Courier New"/>
+        </w:rPr>
+        <w:t>java.io.FilePermission</w:t>
+      </w:r>
+      <w:proofErr w:type="spellEnd"/>
+      <w:proofErr w:type="gramEnd"/>
+      <w:r>
+        <w:rPr>
+          <w:rFonts w:ascii="Courier New" w:hAnsi="Courier New" w:cs="Courier New"/>
+        </w:rPr>
+        <w:t xml:space="preserve"> "${</w:t>
+      </w:r>
+      <w:proofErr w:type="spellStart"/>
+      <w:r>
+        <w:rPr>
+          <w:rFonts w:ascii="Courier New" w:hAnsi="Courier New" w:cs="Courier New"/>
+        </w:rPr>
+        <w:t>user.home</w:t>
+      </w:r>
+      <w:proofErr w:type="spellEnd"/>
+      <w:r>
+        <w:rPr>
+          <w:rFonts w:ascii="Courier New" w:hAnsi="Courier New" w:cs="Courier New"/>
+        </w:rPr>
+        <w:t>}/MsgFileG51/</w:t>
+      </w:r>
+      <w:proofErr w:type="spellStart"/>
+      <w:r>
+        <w:rPr>
+          <w:rFonts w:ascii="Courier New" w:hAnsi="Courier New" w:cs="Courier New"/>
+        </w:rPr>
+        <w:t>client</w:t>
+      </w:r>
+      <w:proofErr w:type="spellEnd"/>
+      <w:r>
+        <w:rPr>
+          <w:rFonts w:ascii="Courier New" w:hAnsi="Courier New" w:cs="Courier New"/>
+        </w:rPr>
+        <w:t>", "</w:t>
+      </w:r>
+      <w:proofErr w:type="spellStart"/>
+      <w:r>
+        <w:rPr>
+          <w:rFonts w:ascii="Courier New" w:hAnsi="Courier New" w:cs="Courier New"/>
+        </w:rPr>
+        <w:t>read,write</w:t>
+      </w:r>
+      <w:proofErr w:type="spellEnd"/>
+      <w:r>
+        <w:rPr>
+          <w:rFonts w:ascii="Courier New" w:hAnsi="Courier New" w:cs="Courier New"/>
+        </w:rPr>
+        <w:t>";</w:t>
+      </w:r>
+    </w:p>
+    <w:p>
+      <w:pPr>
+        <w:pStyle w:val="Textosimples"/>
+        <w:rPr>
+          <w:rFonts w:ascii="Courier New" w:hAnsi="Courier New" w:cs="Courier New"/>
+        </w:rPr>
+      </w:pPr>
+    </w:p>
+    <w:p>
+      <w:pPr>
+        <w:pStyle w:val="Textosimples"/>
+        <w:rPr>
+          <w:rFonts w:ascii="Courier New" w:hAnsi="Courier New" w:cs="Courier New"/>
+        </w:rPr>
+      </w:pPr>
+    </w:p>
+    <w:p>
+      <w:pPr>
+        <w:pStyle w:val="Textosimples"/>
+        <w:rPr>
+          <w:rFonts w:ascii="Courier New" w:hAnsi="Courier New" w:cs="Courier New"/>
+        </w:rPr>
+      </w:pPr>
+    </w:p>
+    <w:p>
+      <w:pPr>
+        <w:pStyle w:val="Textosimples"/>
+        <w:rPr>
+          <w:rFonts w:ascii="Courier New" w:hAnsi="Courier New" w:cs="Courier New"/>
+        </w:rPr>
+      </w:pPr>
+      <w:r>
+        <w:rPr>
+          <w:rFonts w:ascii="Courier New" w:hAnsi="Courier New" w:cs="Courier New"/>
+        </w:rPr>
+        <w:t xml:space="preserve">Foi também dada a permissão de delete, visto que quando um utilizador faz download de um ficheiro do servidor com o mesmo nome de um outro ficheiro que já se encontre na sua directoria de download, este ficheiro é substituído </w:t>
+      </w:r>
+      <w:proofErr w:type="spellStart"/>
+      <w:r>
+        <w:rPr>
+          <w:rFonts w:ascii="Courier New" w:hAnsi="Courier New" w:cs="Courier New"/>
+        </w:rPr>
+        <w:t>pelo</w:t>
+      </w:r>
+      <w:proofErr w:type="spellEnd"/>
+      <w:r>
+        <w:rPr>
+          <w:rFonts w:ascii="Courier New" w:hAnsi="Courier New" w:cs="Courier New"/>
+        </w:rPr>
+        <w:t xml:space="preserve"> novo ficheiro acabado de transferir do servidor</w:t>
+      </w:r>
+    </w:p>
+    <w:p>
+      <w:pPr>
+        <w:pStyle w:val="Textosimples"/>
+        <w:rPr>
+          <w:rFonts w:ascii="Courier New" w:hAnsi="Courier New" w:cs="Courier New"/>
+        </w:rPr>
+      </w:pPr>
+    </w:p>
+    <w:p>
+      <w:pPr>
+        <w:pStyle w:val="Textosimples"/>
+        <w:rPr>
+          <w:rFonts w:ascii="Courier New" w:hAnsi="Courier New" w:cs="Courier New"/>
+        </w:rPr>
+      </w:pPr>
+      <w:proofErr w:type="spellStart"/>
+      <w:r>
+        <w:rPr>
+          <w:rFonts w:ascii="Courier New" w:hAnsi="Courier New" w:cs="Courier New"/>
+        </w:rPr>
+        <w:t>permission</w:t>
+      </w:r>
+      <w:proofErr w:type="spellEnd"/>
+      <w:r>
+        <w:rPr>
+          <w:rFonts w:ascii="Courier New" w:hAnsi="Courier New" w:cs="Courier New"/>
+        </w:rPr>
+        <w:t xml:space="preserve"> </w:t>
+      </w:r>
+      <w:proofErr w:type="spellStart"/>
+      <w:proofErr w:type="gramStart"/>
+      <w:r>
+        <w:rPr>
+          <w:rFonts w:ascii="Courier New" w:hAnsi="Courier New" w:cs="Courier New"/>
+        </w:rPr>
+        <w:t>java.io.FilePermission</w:t>
+      </w:r>
+      <w:proofErr w:type="spellEnd"/>
+      <w:proofErr w:type="gramEnd"/>
+      <w:r>
+        <w:rPr>
+          <w:rFonts w:ascii="Courier New" w:hAnsi="Courier New" w:cs="Courier New"/>
+        </w:rPr>
+        <w:t xml:space="preserve"> "${</w:t>
+      </w:r>
+      <w:proofErr w:type="spellStart"/>
+      <w:r>
+        <w:rPr>
+          <w:rFonts w:ascii="Courier New" w:hAnsi="Courier New" w:cs="Courier New"/>
+        </w:rPr>
+        <w:t>user.home</w:t>
+      </w:r>
+      <w:proofErr w:type="spellEnd"/>
+      <w:r>
+        <w:rPr>
+          <w:rFonts w:ascii="Courier New" w:hAnsi="Courier New" w:cs="Courier New"/>
+        </w:rPr>
+        <w:t>}/MsgFileG51/</w:t>
+      </w:r>
+      <w:proofErr w:type="spellStart"/>
+      <w:r>
+        <w:rPr>
+          <w:rFonts w:ascii="Courier New" w:hAnsi="Courier New" w:cs="Courier New"/>
+        </w:rPr>
+        <w:t>client</w:t>
+      </w:r>
+      <w:proofErr w:type="spellEnd"/>
+      <w:r>
+        <w:rPr>
+          <w:rFonts w:ascii="Courier New" w:hAnsi="Courier New" w:cs="Courier New"/>
+        </w:rPr>
+        <w:t>/-", "</w:t>
+      </w:r>
+      <w:proofErr w:type="spellStart"/>
+      <w:r>
+        <w:rPr>
+          <w:rFonts w:ascii="Courier New" w:hAnsi="Courier New" w:cs="Courier New"/>
+        </w:rPr>
+        <w:t>read,write,delete</w:t>
+      </w:r>
+      <w:proofErr w:type="spellEnd"/>
+      <w:r>
+        <w:rPr>
+          <w:rFonts w:ascii="Courier New" w:hAnsi="Courier New" w:cs="Courier New"/>
+        </w:rPr>
+        <w:t>";</w:t>
+      </w:r>
+    </w:p>
+    <w:p/>
+    <w:p>
+      <w:pPr>
+        <w:pStyle w:val="Textosimples"/>
+        <w:rPr>
+          <w:rFonts w:ascii="Courier New" w:hAnsi="Courier New" w:cs="Courier New"/>
+        </w:rPr>
+      </w:pPr>
+    </w:p>
+    <w:p>
+      <w:pPr>
+        <w:pStyle w:val="Textosimples"/>
+        <w:rPr>
+          <w:rFonts w:ascii="Courier New" w:hAnsi="Courier New" w:cs="Courier New"/>
+        </w:rPr>
+      </w:pPr>
+    </w:p>
+    <w:p>
+      <w:pPr>
+        <w:pStyle w:val="Textosimples"/>
+        <w:rPr>
+          <w:rFonts w:ascii="Courier New" w:hAnsi="Courier New" w:cs="Courier New"/>
+        </w:rPr>
+      </w:pPr>
+      <w:r>
+        <w:rPr>
+          <w:rFonts w:ascii="Courier New" w:hAnsi="Courier New" w:cs="Courier New"/>
+        </w:rPr>
+        <w:t xml:space="preserve">A aplicação cliente apenas tem permissão para se conectar ao </w:t>
+      </w:r>
+      <w:proofErr w:type="spellStart"/>
+      <w:r>
+        <w:rPr>
+          <w:rFonts w:ascii="Courier New" w:hAnsi="Courier New" w:cs="Courier New"/>
+        </w:rPr>
+        <w:t>ip</w:t>
+      </w:r>
+      <w:proofErr w:type="spellEnd"/>
+      <w:r>
+        <w:rPr>
+          <w:rFonts w:ascii="Courier New" w:hAnsi="Courier New" w:cs="Courier New"/>
+        </w:rPr>
+        <w:t xml:space="preserve"> correspondente à máquina local, e ao porto 23456, de igual forma ao que foi definido no servidor</w:t>
+      </w:r>
+    </w:p>
+    <w:p>
+      <w:pPr>
+        <w:pStyle w:val="Textosimples"/>
+        <w:rPr>
+          <w:rFonts w:ascii="Courier New" w:hAnsi="Courier New" w:cs="Courier New"/>
+        </w:rPr>
+      </w:pPr>
+    </w:p>
+    <w:p>
+      <w:pPr>
+        <w:pStyle w:val="Textosimples"/>
+        <w:rPr>
+          <w:rFonts w:ascii="Courier New" w:hAnsi="Courier New" w:cs="Courier New"/>
+        </w:rPr>
+      </w:pPr>
+      <w:proofErr w:type="spellStart"/>
+      <w:r>
+        <w:rPr>
+          <w:rFonts w:ascii="Courier New" w:hAnsi="Courier New" w:cs="Courier New"/>
+        </w:rPr>
+        <w:t>permission</w:t>
+      </w:r>
+      <w:proofErr w:type="spellEnd"/>
+      <w:r>
+        <w:rPr>
+          <w:rFonts w:ascii="Courier New" w:hAnsi="Courier New" w:cs="Courier New"/>
+        </w:rPr>
+        <w:t xml:space="preserve"> </w:t>
+      </w:r>
+      <w:proofErr w:type="spellStart"/>
+      <w:proofErr w:type="gramStart"/>
+      <w:r>
+        <w:rPr>
+          <w:rFonts w:ascii="Courier New" w:hAnsi="Courier New" w:cs="Courier New"/>
+        </w:rPr>
+        <w:t>java.net.SocketPermission</w:t>
+      </w:r>
+      <w:proofErr w:type="spellEnd"/>
+      <w:proofErr w:type="gramEnd"/>
+      <w:r>
+        <w:rPr>
+          <w:rFonts w:ascii="Courier New" w:hAnsi="Courier New" w:cs="Courier New"/>
+        </w:rPr>
+        <w:t xml:space="preserve"> "127.0.0.1:23456", "</w:t>
+      </w:r>
+      <w:proofErr w:type="spellStart"/>
+      <w:r>
+        <w:rPr>
+          <w:rFonts w:ascii="Courier New" w:hAnsi="Courier New" w:cs="Courier New"/>
+        </w:rPr>
+        <w:t>connect,resolve</w:t>
+      </w:r>
+      <w:proofErr w:type="spellEnd"/>
+      <w:r>
+        <w:rPr>
+          <w:rFonts w:ascii="Courier New" w:hAnsi="Courier New" w:cs="Courier New"/>
+        </w:rPr>
+        <w:t>";</w:t>
+      </w:r>
+    </w:p>
+    <w:p>
+      <w:pPr>
+        <w:pStyle w:val="Textosimples"/>
+        <w:rPr>
+          <w:rFonts w:ascii="Courier New" w:hAnsi="Courier New" w:cs="Courier New"/>
+        </w:rPr>
+      </w:pPr>
+      <w:r>
+        <w:rPr>
+          <w:rFonts w:ascii="Courier New" w:hAnsi="Courier New" w:cs="Courier New"/>
+        </w:rPr>
+        <w:tab/>
+      </w:r>
+    </w:p>
+    <w:p>
+      <w:pPr>
+        <w:pStyle w:val="Textosimples"/>
+        <w:rPr>
+          <w:rFonts w:ascii="Courier New" w:hAnsi="Courier New" w:cs="Courier New"/>
+        </w:rPr>
+      </w:pPr>
+    </w:p>
+    <w:p>
+      <w:pPr>
+        <w:pStyle w:val="Textosimples"/>
+        <w:rPr>
+          <w:rFonts w:ascii="Courier New" w:hAnsi="Courier New" w:cs="Courier New"/>
+        </w:rPr>
+      </w:pPr>
+    </w:p>
+    <w:p>
+      <w:pPr>
+        <w:pStyle w:val="Textosimples"/>
+        <w:rPr>
+          <w:rFonts w:ascii="Courier New" w:hAnsi="Courier New" w:cs="Courier New"/>
+        </w:rPr>
+      </w:pPr>
+      <w:r>
+        <w:rPr>
+          <w:rFonts w:ascii="Courier New" w:hAnsi="Courier New" w:cs="Courier New"/>
+        </w:rPr>
+        <w:t xml:space="preserve">Analogamente ao que já foi explicado anteriormente no </w:t>
+      </w:r>
+      <w:proofErr w:type="spellStart"/>
+      <w:proofErr w:type="gramStart"/>
+      <w:r>
+        <w:rPr>
+          <w:rFonts w:ascii="Courier New" w:hAnsi="Courier New" w:cs="Courier New"/>
+        </w:rPr>
+        <w:t>server.policy</w:t>
+      </w:r>
+      <w:proofErr w:type="spellEnd"/>
+      <w:proofErr w:type="gramEnd"/>
+      <w:r>
+        <w:rPr>
+          <w:rFonts w:ascii="Courier New" w:hAnsi="Courier New" w:cs="Courier New"/>
+        </w:rPr>
+        <w:t>, estas permissões permitem que o programa funcione em diferentes sistemas operativos</w:t>
+      </w:r>
+    </w:p>
+    <w:p>
+      <w:pPr>
+        <w:pStyle w:val="Textosimples"/>
+        <w:rPr>
+          <w:rFonts w:ascii="Courier New" w:hAnsi="Courier New" w:cs="Courier New"/>
+        </w:rPr>
+      </w:pPr>
+      <w:proofErr w:type="spellStart"/>
+      <w:r>
+        <w:rPr>
+          <w:rFonts w:ascii="Courier New" w:hAnsi="Courier New" w:cs="Courier New"/>
+        </w:rPr>
+        <w:t>permission</w:t>
+      </w:r>
+      <w:proofErr w:type="spellEnd"/>
+      <w:r>
+        <w:rPr>
+          <w:rFonts w:ascii="Courier New" w:hAnsi="Courier New" w:cs="Courier New"/>
+        </w:rPr>
+        <w:t xml:space="preserve"> </w:t>
+      </w:r>
+      <w:proofErr w:type="spellStart"/>
+      <w:proofErr w:type="gramStart"/>
+      <w:r>
+        <w:rPr>
+          <w:rFonts w:ascii="Courier New" w:hAnsi="Courier New" w:cs="Courier New"/>
+        </w:rPr>
+        <w:t>java.util</w:t>
+      </w:r>
+      <w:proofErr w:type="gramEnd"/>
+      <w:r>
+        <w:rPr>
+          <w:rFonts w:ascii="Courier New" w:hAnsi="Courier New" w:cs="Courier New"/>
+        </w:rPr>
+        <w:t>.PropertyPermission</w:t>
+      </w:r>
+      <w:proofErr w:type="spellEnd"/>
+      <w:r>
+        <w:rPr>
+          <w:rFonts w:ascii="Courier New" w:hAnsi="Courier New" w:cs="Courier New"/>
+        </w:rPr>
+        <w:t xml:space="preserve"> "</w:t>
+      </w:r>
+      <w:proofErr w:type="spellStart"/>
+      <w:r>
+        <w:rPr>
+          <w:rFonts w:ascii="Courier New" w:hAnsi="Courier New" w:cs="Courier New"/>
+        </w:rPr>
+        <w:t>user.home</w:t>
+      </w:r>
+      <w:proofErr w:type="spellEnd"/>
+      <w:r>
+        <w:rPr>
+          <w:rFonts w:ascii="Courier New" w:hAnsi="Courier New" w:cs="Courier New"/>
+        </w:rPr>
+        <w:t>", "</w:t>
+      </w:r>
+      <w:proofErr w:type="spellStart"/>
+      <w:r>
+        <w:rPr>
+          <w:rFonts w:ascii="Courier New" w:hAnsi="Courier New" w:cs="Courier New"/>
+        </w:rPr>
+        <w:t>read</w:t>
+      </w:r>
+      <w:proofErr w:type="spellEnd"/>
+      <w:r>
+        <w:rPr>
+          <w:rFonts w:ascii="Courier New" w:hAnsi="Courier New" w:cs="Courier New"/>
+        </w:rPr>
+        <w:t>";</w:t>
+      </w:r>
+    </w:p>
+    <w:p>
+      <w:pPr>
+        <w:pStyle w:val="Textosimples"/>
+        <w:rPr>
+          <w:rFonts w:ascii="Courier New" w:hAnsi="Courier New" w:cs="Courier New"/>
+        </w:rPr>
+      </w:pPr>
+      <w:proofErr w:type="spellStart"/>
+      <w:r>
+        <w:rPr>
+          <w:rFonts w:ascii="Courier New" w:hAnsi="Courier New" w:cs="Courier New"/>
+        </w:rPr>
+        <w:t>permission</w:t>
+      </w:r>
+      <w:proofErr w:type="spellEnd"/>
+      <w:r>
+        <w:rPr>
+          <w:rFonts w:ascii="Courier New" w:hAnsi="Courier New" w:cs="Courier New"/>
+        </w:rPr>
+        <w:t xml:space="preserve"> </w:t>
+      </w:r>
+      <w:proofErr w:type="spellStart"/>
+      <w:proofErr w:type="gramStart"/>
+      <w:r>
+        <w:rPr>
+          <w:rFonts w:ascii="Courier New" w:hAnsi="Courier New" w:cs="Courier New"/>
+        </w:rPr>
+        <w:t>java.util</w:t>
+      </w:r>
+      <w:proofErr w:type="gramEnd"/>
+      <w:r>
+        <w:rPr>
+          <w:rFonts w:ascii="Courier New" w:hAnsi="Courier New" w:cs="Courier New"/>
+        </w:rPr>
+        <w:t>.PropertyPermission</w:t>
+      </w:r>
+      <w:proofErr w:type="spellEnd"/>
+      <w:r>
+        <w:rPr>
+          <w:rFonts w:ascii="Courier New" w:hAnsi="Courier New" w:cs="Courier New"/>
+        </w:rPr>
+        <w:t xml:space="preserve"> "</w:t>
+      </w:r>
+      <w:proofErr w:type="spellStart"/>
+      <w:r>
+        <w:rPr>
+          <w:rFonts w:ascii="Courier New" w:hAnsi="Courier New" w:cs="Courier New"/>
+        </w:rPr>
+        <w:t>line.separator</w:t>
+      </w:r>
+      <w:proofErr w:type="spellEnd"/>
+      <w:r>
+        <w:rPr>
+          <w:rFonts w:ascii="Courier New" w:hAnsi="Courier New" w:cs="Courier New"/>
+        </w:rPr>
+        <w:t>", "</w:t>
+      </w:r>
+      <w:proofErr w:type="spellStart"/>
+      <w:r>
+        <w:rPr>
+          <w:rFonts w:ascii="Courier New" w:hAnsi="Courier New" w:cs="Courier New"/>
+        </w:rPr>
+        <w:t>read</w:t>
+      </w:r>
+      <w:proofErr w:type="spellEnd"/>
+      <w:r>
+        <w:rPr>
+          <w:rFonts w:ascii="Courier New" w:hAnsi="Courier New" w:cs="Courier New"/>
+        </w:rPr>
+        <w:t>";</w:t>
+      </w:r>
+    </w:p>
+    <w:p>
+      <w:pPr>
+        <w:pStyle w:val="Textosimples"/>
+        <w:rPr>
+          <w:rFonts w:ascii="Courier New" w:hAnsi="Courier New" w:cs="Courier New"/>
+        </w:rPr>
+      </w:pPr>
+      <w:r>
+        <w:rPr>
+          <w:rFonts w:ascii="Courier New" w:hAnsi="Courier New" w:cs="Courier New"/>
+        </w:rPr>
+        <w:t xml:space="preserve">  </w:t>
+      </w:r>
+      <w:r>
+        <w:rPr>
+          <w:rFonts w:ascii="Courier New" w:hAnsi="Courier New" w:cs="Courier New"/>
+        </w:rPr>
+        <w:tab/>
+      </w:r>
+    </w:p>
+    <w:p>
+      <w:pPr>
+        <w:pStyle w:val="Textosimples"/>
+        <w:rPr>
+          <w:rFonts w:ascii="Courier New" w:hAnsi="Courier New" w:cs="Courier New"/>
+        </w:rPr>
+      </w:pPr>
+    </w:p>
+    <w:p>
+      <w:pPr>
+        <w:pStyle w:val="Textosimples"/>
+        <w:rPr>
+          <w:rFonts w:ascii="Courier New" w:hAnsi="Courier New" w:cs="Courier New"/>
+        </w:rPr>
+      </w:pPr>
+    </w:p>
+    <w:p>
+      <w:pPr>
+        <w:pStyle w:val="Textosimples"/>
+        <w:rPr>
+          <w:rFonts w:ascii="Courier New" w:hAnsi="Courier New" w:cs="Courier New"/>
+        </w:rPr>
+      </w:pPr>
+      <w:r>
+        <w:rPr>
+          <w:rFonts w:ascii="Courier New" w:hAnsi="Courier New" w:cs="Courier New"/>
+        </w:rPr>
+        <w:t xml:space="preserve">De forma a que o cliente possa fazer </w:t>
+      </w:r>
+      <w:proofErr w:type="spellStart"/>
+      <w:r>
+        <w:rPr>
+          <w:rFonts w:ascii="Courier New" w:hAnsi="Courier New" w:cs="Courier New"/>
+        </w:rPr>
+        <w:t>store</w:t>
+      </w:r>
+      <w:proofErr w:type="spellEnd"/>
+      <w:r>
+        <w:rPr>
+          <w:rFonts w:ascii="Courier New" w:hAnsi="Courier New" w:cs="Courier New"/>
+        </w:rPr>
+        <w:t xml:space="preserve"> no servidor de qualquer ficheiro na sua máquina, é necessário dar permissão de leitura a todos os ficheiros</w:t>
+      </w:r>
+    </w:p>
+    <w:p>
+      <w:pPr>
+        <w:pStyle w:val="Textosimples"/>
+        <w:rPr>
+          <w:rFonts w:ascii="Courier New" w:hAnsi="Courier New" w:cs="Courier New"/>
+        </w:rPr>
+      </w:pPr>
+    </w:p>
+    <w:p>
+      <w:pPr>
+        <w:pStyle w:val="Textosimples"/>
+        <w:rPr>
+          <w:rFonts w:ascii="Courier New" w:hAnsi="Courier New" w:cs="Courier New"/>
+        </w:rPr>
+      </w:pPr>
+      <w:proofErr w:type="spellStart"/>
+      <w:r>
+        <w:rPr>
+          <w:rFonts w:ascii="Courier New" w:hAnsi="Courier New" w:cs="Courier New"/>
+        </w:rPr>
+        <w:t>permission</w:t>
+      </w:r>
+      <w:proofErr w:type="spellEnd"/>
+      <w:r>
+        <w:rPr>
+          <w:rFonts w:ascii="Courier New" w:hAnsi="Courier New" w:cs="Courier New"/>
+        </w:rPr>
+        <w:t xml:space="preserve"> </w:t>
+      </w:r>
+      <w:proofErr w:type="spellStart"/>
+      <w:proofErr w:type="gramStart"/>
+      <w:r>
+        <w:rPr>
+          <w:rFonts w:ascii="Courier New" w:hAnsi="Courier New" w:cs="Courier New"/>
+        </w:rPr>
+        <w:t>java.io.FilePermission</w:t>
+      </w:r>
+      <w:proofErr w:type="spellEnd"/>
+      <w:proofErr w:type="gramEnd"/>
+      <w:r>
+        <w:rPr>
+          <w:rFonts w:ascii="Courier New" w:hAnsi="Courier New" w:cs="Courier New"/>
+        </w:rPr>
+        <w:t xml:space="preserve"> "&lt;&lt;ALL FILES&gt;&gt;", "</w:t>
+      </w:r>
+      <w:proofErr w:type="spellStart"/>
+      <w:r>
+        <w:rPr>
+          <w:rFonts w:ascii="Courier New" w:hAnsi="Courier New" w:cs="Courier New"/>
+        </w:rPr>
+        <w:t>read</w:t>
+      </w:r>
+      <w:proofErr w:type="spellEnd"/>
+      <w:r>
+        <w:rPr>
+          <w:rFonts w:ascii="Courier New" w:hAnsi="Courier New" w:cs="Courier New"/>
+        </w:rPr>
+        <w:t>";</w:t>
+      </w:r>
+    </w:p>
+    <w:p/>
     <w:sectPr>
       <w:headerReference w:type="default" r:id="rId9"/>
       <w:pgSz w:w="11906" w:h="16838"/>
@@ -6184,7 +7960,7 @@
       </w:pPr>
     </w:pPrDefault>
   </w:docDefaults>
-  <w:latentStyles w:defLockedState="0" w:defUIPriority="99" w:defSemiHidden="0" w:defUnhideWhenUsed="0" w:defQFormat="0" w:count="375">
+  <w:latentStyles w:defLockedState="0" w:defUIPriority="99" w:defSemiHidden="0" w:defUnhideWhenUsed="0" w:defQFormat="0" w:count="376">
     <w:lsdException w:name="Normal" w:uiPriority="0" w:qFormat="1"/>
     <w:lsdException w:name="heading 1" w:uiPriority="9" w:qFormat="1"/>
     <w:lsdException w:name="heading 2" w:semiHidden="1" w:uiPriority="9" w:unhideWhenUsed="1" w:qFormat="1"/>
@@ -6290,7 +8066,6 @@
     <w:lsdException w:name="HTML Sample" w:semiHidden="1" w:unhideWhenUsed="1"/>
     <w:lsdException w:name="HTML Typewriter" w:semiHidden="1" w:unhideWhenUsed="1"/>
     <w:lsdException w:name="HTML Variable" w:semiHidden="1" w:unhideWhenUsed="1"/>
-    <w:lsdException w:name="Normal Table" w:semiHidden="1" w:unhideWhenUsed="1"/>
     <w:lsdException w:name="annotation subject" w:semiHidden="1" w:unhideWhenUsed="1"/>
     <w:lsdException w:name="No List" w:semiHidden="1" w:unhideWhenUsed="1"/>
     <w:lsdException w:name="Outline List 1" w:semiHidden="1" w:unhideWhenUsed="1"/>
@@ -6337,10 +8112,8 @@
     <w:lsdException w:name="Table Subtle 2" w:semiHidden="1" w:unhideWhenUsed="1"/>
     <w:lsdException w:name="Table Web 1" w:semiHidden="1" w:unhideWhenUsed="1"/>
     <w:lsdException w:name="Table Web 2" w:semiHidden="1" w:unhideWhenUsed="1"/>
-    <w:lsdException w:name="Table Web 3" w:semiHidden="1" w:unhideWhenUsed="1"/>
     <w:lsdException w:name="Balloon Text" w:semiHidden="1" w:unhideWhenUsed="1"/>
     <w:lsdException w:name="Table Grid" w:uiPriority="39"/>
-    <w:lsdException w:name="Table Theme" w:semiHidden="1" w:unhideWhenUsed="1"/>
     <w:lsdException w:name="Placeholder Text" w:semiHidden="1"/>
     <w:lsdException w:name="No Spacing" w:uiPriority="1" w:qFormat="1"/>
     <w:lsdException w:name="Light Shading" w:uiPriority="60"/>
@@ -6560,6 +8333,7 @@
     <w:lsdException w:name="Smart Hyperlink" w:semiHidden="1" w:unhideWhenUsed="1"/>
     <w:lsdException w:name="Hashtag" w:semiHidden="1" w:unhideWhenUsed="1"/>
     <w:lsdException w:name="Unresolved Mention" w:semiHidden="1" w:unhideWhenUsed="1"/>
+    <w:lsdException w:name="Smart Link" w:semiHidden="1" w:unhideWhenUsed="1"/>
   </w:latentStyles>
   <w:style w:type="paragraph" w:default="1" w:styleId="Normal">
     <w:name w:val="Normal"/>
@@ -7092,7 +8866,7 @@
 </file>
 
 <file path=customXml/itemProps1.xml><?xml version="1.0" encoding="utf-8"?>
-<ds:datastoreItem xmlns:ds="http://schemas.openxmlformats.org/officeDocument/2006/customXml" ds:itemID="{84BF9EC9-AB7D-42D8-B82D-E3778300459A}">
+<ds:datastoreItem xmlns:ds="http://schemas.openxmlformats.org/officeDocument/2006/customXml" ds:itemID="{C163332F-296C-46A4-8F8B-DFF0F14ADE77}">
   <ds:schemaRefs>
     <ds:schemaRef ds:uri="http://schemas.openxmlformats.org/officeDocument/2006/bibliography"/>
   </ds:schemaRefs>

</xml_diff>